<commit_message>
add further improvement ideas to document
</commit_message>
<xml_diff>
--- a/Improvements.docx
+++ b/Improvements.docx
@@ -55,6 +55,11 @@
     <w:p>
       <w:r>
         <w:t>-re-consider font choice and allocation</w:t>
+      </w:r>
+    </w:p>
+    <w:p>
+      <w:r>
+        <w:t>-add a burger menu bar for mobile</w:t>
       </w:r>
     </w:p>
     <w:p>

</xml_diff>

<commit_message>
add more improvement ideas and reminders
</commit_message>
<xml_diff>
--- a/Improvements.docx
+++ b/Improvements.docx
@@ -60,6 +60,22 @@
     <w:p>
       <w:r>
         <w:t>-add a burger menu bar for mobile</w:t>
+      </w:r>
+    </w:p>
+    <w:p/>
+    <w:p>
+      <w:r>
+        <w:t xml:space="preserve">When you turn your flex into display-content: column, the commands </w:t>
+      </w:r>
+      <w:proofErr w:type="gramStart"/>
+      <w:r>
+        <w:t>switch</w:t>
+      </w:r>
+      <w:proofErr w:type="gramEnd"/>
+    </w:p>
+    <w:p>
+      <w:r>
+        <w:t>So justify-content changes y instead of x</w:t>
       </w:r>
     </w:p>
     <w:p>

</xml_diff>